<commit_message>
Journey map doc updated
et voila
</commit_message>
<xml_diff>
--- a/playbook/docs/Journey_Map-Current-Future-State-EN.docx
+++ b/playbook/docs/Journey_Map-Current-Future-State-EN.docx
@@ -11,54 +11,211 @@
           <w:lang w:val="en-US"/>
         </w:rPr>
       </w:pPr>
+      <w:r>
+        <w:rPr>
+          <w:rFonts w:ascii="Arial" w:hAnsi="Arial" w:cs="Arial"/>
+          <w:sz w:val="52"/>
+          <w:lang w:val="en-US"/>
+        </w:rPr>
+        <w:t>Accessible Client Service: </w:t>
+      </w:r>
+    </w:p>
+    <w:p>
+      <w:pPr>
+        <w:pStyle w:val="Title"/>
+        <w:rPr>
+          <w:rFonts w:ascii="Arial" w:hAnsi="Arial" w:cs="Arial"/>
+          <w:color w:val="0B6F58"/>
+          <w:sz w:val="52"/>
+          <w:lang w:val="en-US"/>
+        </w:rPr>
+      </w:pPr>
+      <w:r>
+        <w:rPr>
+          <w:rFonts w:ascii="Arial" w:hAnsi="Arial" w:cs="Arial"/>
+          <w:color w:val="0B6F58"/>
+          <w:sz w:val="52"/>
+          <w:lang w:val="en-US"/>
+        </w:rPr>
+        <w:t>Client Journey Map Template</w:t>
+      </w:r>
+      <w:r>
+        <w:rPr>
+          <w:rFonts w:ascii="Arial" w:hAnsi="Arial" w:cs="Arial"/>
+          <w:color w:val="0B6F58"/>
+          <w:sz w:val="52"/>
+          <w:lang w:val="en-US"/>
+        </w:rPr>
+        <w:t>s</w:t>
+      </w:r>
+    </w:p>
+    <w:p>
+      <w:pPr>
+        <w:rPr>
+          <w:rFonts w:ascii="Arial" w:hAnsi="Arial" w:cs="Arial"/>
+          <w:sz w:val="24"/>
+          <w:lang w:val="en-US"/>
+        </w:rPr>
+      </w:pPr>
+    </w:p>
+    <w:p>
+      <w:pPr>
+        <w:pStyle w:val="Heading1"/>
+        <w:rPr>
+          <w:rFonts w:ascii="Arial" w:hAnsi="Arial" w:cs="Arial"/>
+          <w:color w:val="0B6F58"/>
+          <w:sz w:val="40"/>
+        </w:rPr>
+      </w:pPr>
+      <w:r>
+        <w:rPr>
+          <w:rFonts w:ascii="Arial" w:hAnsi="Arial" w:cs="Arial"/>
+          <w:color w:val="0B6F58"/>
+          <w:sz w:val="40"/>
+        </w:rPr>
+        <w:t xml:space="preserve">Purpose </w:t>
+      </w:r>
+    </w:p>
+    <w:p>
+      <w:pPr>
+        <w:rPr>
+          <w:rFonts w:ascii="Arial" w:hAnsi="Arial" w:cs="Arial"/>
+          <w:sz w:val="24"/>
+        </w:rPr>
+      </w:pPr>
+      <w:r>
+        <w:rPr>
+          <w:rFonts w:ascii="Arial" w:hAnsi="Arial" w:cs="Arial"/>
+          <w:sz w:val="24"/>
+        </w:rPr>
+        <w:t xml:space="preserve">The emotional journey experienced during a service interaction is often overlooked but remains a critical part of the client experience. </w:t>
+      </w:r>
+    </w:p>
+    <w:p>
+      <w:pPr>
+        <w:rPr>
+          <w:rFonts w:ascii="Arial" w:hAnsi="Arial" w:cs="Arial"/>
+          <w:sz w:val="24"/>
+        </w:rPr>
+      </w:pPr>
+      <w:r>
+        <w:rPr>
+          <w:rFonts w:ascii="Arial" w:hAnsi="Arial" w:cs="Arial"/>
+          <w:sz w:val="24"/>
+          <w:lang w:val="en-US"/>
+        </w:rPr>
+        <w:t xml:space="preserve">The </w:t>
+      </w:r>
+      <w:proofErr w:type="gramStart"/>
+      <w:r>
+        <w:rPr>
+          <w:rFonts w:ascii="Arial" w:hAnsi="Arial" w:cs="Arial"/>
+          <w:sz w:val="24"/>
+          <w:lang w:val="en-US"/>
+        </w:rPr>
+        <w:t>journey mapping</w:t>
+      </w:r>
+      <w:proofErr w:type="gramEnd"/>
+      <w:r>
+        <w:rPr>
+          <w:rFonts w:ascii="Arial" w:hAnsi="Arial" w:cs="Arial"/>
+          <w:sz w:val="24"/>
+          <w:lang w:val="en-US"/>
+        </w:rPr>
+        <w:t xml:space="preserve"> tool </w:t>
+      </w:r>
+      <w:r>
+        <w:rPr>
+          <w:rFonts w:ascii="Arial" w:hAnsi="Arial" w:cs="Arial"/>
+          <w:sz w:val="24"/>
+          <w:lang w:val="en-US"/>
+        </w:rPr>
+        <w:t xml:space="preserve">is meant to </w:t>
+      </w:r>
+      <w:r>
+        <w:rPr>
+          <w:rFonts w:ascii="Arial" w:hAnsi="Arial" w:cs="Arial"/>
+          <w:sz w:val="24"/>
+          <w:lang w:val="en-US"/>
+        </w:rPr>
+        <w:t xml:space="preserve">illustrate the </w:t>
+      </w:r>
+      <w:r>
+        <w:rPr>
+          <w:rFonts w:ascii="Arial" w:hAnsi="Arial" w:cs="Arial"/>
+          <w:sz w:val="24"/>
+          <w:lang w:val="en-US"/>
+        </w:rPr>
+        <w:t xml:space="preserve">end-to-end </w:t>
+      </w:r>
+      <w:r>
+        <w:rPr>
+          <w:rFonts w:ascii="Arial" w:hAnsi="Arial" w:cs="Arial"/>
+          <w:sz w:val="24"/>
+          <w:lang w:val="en-US"/>
+        </w:rPr>
+        <w:t xml:space="preserve">client journey. </w:t>
+      </w:r>
+      <w:r>
+        <w:rPr>
+          <w:rFonts w:ascii="Arial" w:hAnsi="Arial" w:cs="Arial"/>
+          <w:sz w:val="24"/>
+        </w:rPr>
+        <w:t xml:space="preserve">It </w:t>
+      </w:r>
+      <w:proofErr w:type="gramStart"/>
+      <w:r>
+        <w:rPr>
+          <w:rFonts w:ascii="Arial" w:hAnsi="Arial" w:cs="Arial"/>
+          <w:sz w:val="24"/>
+        </w:rPr>
+        <w:t xml:space="preserve">is </w:t>
+      </w:r>
+      <w:r>
+        <w:rPr>
+          <w:rFonts w:ascii="Arial" w:hAnsi="Arial" w:cs="Arial"/>
+          <w:sz w:val="24"/>
+        </w:rPr>
+        <w:t>designed</w:t>
+      </w:r>
+      <w:proofErr w:type="gramEnd"/>
+      <w:r>
+        <w:rPr>
+          <w:rFonts w:ascii="Arial" w:hAnsi="Arial" w:cs="Arial"/>
+          <w:sz w:val="24"/>
+        </w:rPr>
+        <w:t xml:space="preserve"> to </w:t>
+      </w:r>
+      <w:r>
+        <w:rPr>
+          <w:rFonts w:ascii="Arial" w:hAnsi="Arial" w:cs="Arial"/>
+          <w:sz w:val="24"/>
+        </w:rPr>
+        <w:t xml:space="preserve">help you </w:t>
+      </w:r>
+      <w:r>
+        <w:rPr>
+          <w:rFonts w:ascii="Arial" w:hAnsi="Arial" w:cs="Arial"/>
+          <w:sz w:val="24"/>
+        </w:rPr>
+        <w:t xml:space="preserve">assess accessible client service across </w:t>
+      </w:r>
       <w:bookmarkStart w:id="0" w:name="_GoBack"/>
       <w:bookmarkEnd w:id="0"/>
       <w:r>
         <w:rPr>
           <w:rFonts w:ascii="Arial" w:hAnsi="Arial" w:cs="Arial"/>
-          <w:sz w:val="52"/>
-          <w:lang w:val="en-US"/>
-        </w:rPr>
-        <w:t>Accessible Client Service: </w:t>
-      </w:r>
-    </w:p>
-    <w:p>
-      <w:pPr>
-        <w:pStyle w:val="Title"/>
-        <w:rPr>
-          <w:rFonts w:ascii="Arial" w:hAnsi="Arial" w:cs="Arial"/>
-          <w:color w:val="0B6F58"/>
-          <w:sz w:val="52"/>
-          <w:lang w:val="en-US"/>
-        </w:rPr>
-      </w:pPr>
-      <w:r>
-        <w:rPr>
-          <w:rFonts w:ascii="Arial" w:hAnsi="Arial" w:cs="Arial"/>
-          <w:color w:val="0B6F58"/>
-          <w:sz w:val="52"/>
-          <w:lang w:val="en-US"/>
-        </w:rPr>
-        <w:t>Client Journey Map Template</w:t>
-      </w:r>
-      <w:r>
-        <w:rPr>
-          <w:rFonts w:ascii="Arial" w:hAnsi="Arial" w:cs="Arial"/>
-          <w:color w:val="0B6F58"/>
-          <w:sz w:val="52"/>
-          <w:lang w:val="en-US"/>
-        </w:rPr>
-        <w:t>s</w:t>
-      </w:r>
-    </w:p>
-    <w:p>
-      <w:pPr>
-        <w:rPr>
-          <w:rFonts w:ascii="Arial" w:hAnsi="Arial" w:cs="Arial"/>
-          <w:sz w:val="24"/>
-          <w:lang w:val="en-US"/>
-        </w:rPr>
-      </w:pPr>
+          <w:sz w:val="24"/>
+        </w:rPr>
+        <w:t>multiple policy and service improvement initiatives.</w:t>
+      </w:r>
+      <w:r>
+        <w:rPr>
+          <w:rFonts w:ascii="Arial" w:hAnsi="Arial" w:cs="Arial"/>
+          <w:sz w:val="24"/>
+        </w:rPr>
+        <w:t xml:space="preserve"> </w:t>
+      </w:r>
     </w:p>
     <w:p>
       <w:pPr>
@@ -75,80 +232,10 @@
           <w:color w:val="0B6F58"/>
           <w:sz w:val="40"/>
         </w:rPr>
-        <w:t xml:space="preserve">Purpose </w:t>
-      </w:r>
-    </w:p>
-    <w:p>
-      <w:pPr>
-        <w:rPr>
-          <w:rFonts w:ascii="Arial" w:hAnsi="Arial" w:cs="Arial"/>
-          <w:sz w:val="24"/>
-        </w:rPr>
-      </w:pPr>
-      <w:r>
-        <w:rPr>
-          <w:rFonts w:ascii="Arial" w:hAnsi="Arial" w:cs="Arial"/>
-          <w:sz w:val="24"/>
-        </w:rPr>
-        <w:t xml:space="preserve">The emotional journey experienced during a service interaction is often overlooked but remains a critical part of the client experience. </w:t>
-      </w:r>
-    </w:p>
-    <w:p>
-      <w:pPr>
-        <w:rPr>
-          <w:rFonts w:ascii="Arial" w:hAnsi="Arial" w:cs="Arial"/>
-          <w:sz w:val="24"/>
-        </w:rPr>
-      </w:pPr>
-      <w:r>
-        <w:rPr>
-          <w:rFonts w:ascii="Arial" w:hAnsi="Arial" w:cs="Arial"/>
-          <w:sz w:val="24"/>
-          <w:lang w:val="en-US"/>
-        </w:rPr>
-        <w:t xml:space="preserve">The journey mapping tool represents a generic, program-agnostic view of the client journey. The key elements stem from a combination of a detailed map and an experience map, providing input into a </w:t>
-      </w:r>
-      <w:r>
-        <w:rPr>
-          <w:rFonts w:ascii="Arial" w:hAnsi="Arial" w:cs="Arial"/>
-          <w:sz w:val="24"/>
-        </w:rPr>
-        <w:t>high-level frame. It is designed to assess accessible client service across multiple policy and service improvement initiatives.</w:t>
-      </w:r>
-    </w:p>
-    <w:p>
-      <w:pPr>
-        <w:rPr>
-          <w:rFonts w:ascii="Arial" w:hAnsi="Arial" w:cs="Arial"/>
-          <w:sz w:val="24"/>
-        </w:rPr>
-      </w:pPr>
-      <w:r>
-        <w:rPr>
-          <w:rFonts w:ascii="Arial" w:hAnsi="Arial" w:cs="Arial"/>
-          <w:sz w:val="24"/>
-        </w:rPr>
-        <w:t xml:space="preserve"> </w:t>
-      </w:r>
-    </w:p>
-    <w:p>
-      <w:pPr>
-        <w:pStyle w:val="Heading1"/>
-        <w:rPr>
-          <w:rFonts w:ascii="Arial" w:hAnsi="Arial" w:cs="Arial"/>
-          <w:color w:val="0B6F58"/>
-          <w:sz w:val="40"/>
-        </w:rPr>
-      </w:pPr>
-      <w:r>
-        <w:rPr>
-          <w:rFonts w:ascii="Arial" w:hAnsi="Arial" w:cs="Arial"/>
-          <w:color w:val="0B6F58"/>
-          <w:sz w:val="40"/>
-        </w:rPr>
         <w:t>Methodology</w:t>
       </w:r>
     </w:p>
+    <w:p/>
     <w:p>
       <w:pPr>
         <w:pStyle w:val="Heading2"/>
@@ -173,23 +260,162 @@
           <w:sz w:val="32"/>
           <w:lang w:val="en-US"/>
         </w:rPr>
-        <w:t>: Understand Client Reality</w:t>
-      </w:r>
-    </w:p>
-    <w:p>
-      <w:pPr>
-        <w:rPr>
-          <w:rFonts w:ascii="Arial" w:hAnsi="Arial" w:cs="Arial"/>
-          <w:sz w:val="24"/>
-        </w:rPr>
-      </w:pPr>
-      <w:r>
-        <w:rPr>
-          <w:rFonts w:ascii="Arial" w:hAnsi="Arial" w:cs="Arial"/>
-          <w:sz w:val="24"/>
-          <w:lang w:val="en-US"/>
-        </w:rPr>
-        <w:t>You must summarize the symptoms related to functional limitations and emotional behaviours in relation to each channel.</w:t>
+        <w:t>: Understand</w:t>
+      </w:r>
+      <w:r>
+        <w:rPr>
+          <w:rFonts w:ascii="Arial" w:hAnsi="Arial" w:cs="Arial"/>
+          <w:sz w:val="32"/>
+          <w:lang w:val="en-US"/>
+        </w:rPr>
+        <w:t>ing your</w:t>
+      </w:r>
+      <w:r>
+        <w:rPr>
+          <w:rFonts w:ascii="Arial" w:hAnsi="Arial" w:cs="Arial"/>
+          <w:sz w:val="32"/>
+          <w:lang w:val="en-US"/>
+        </w:rPr>
+        <w:t xml:space="preserve"> </w:t>
+      </w:r>
+      <w:r>
+        <w:rPr>
+          <w:rFonts w:ascii="Arial" w:hAnsi="Arial" w:cs="Arial"/>
+          <w:sz w:val="32"/>
+          <w:lang w:val="en-US"/>
+        </w:rPr>
+        <w:t>c</w:t>
+      </w:r>
+      <w:r>
+        <w:rPr>
+          <w:rFonts w:ascii="Arial" w:hAnsi="Arial" w:cs="Arial"/>
+          <w:sz w:val="32"/>
+          <w:lang w:val="en-US"/>
+        </w:rPr>
+        <w:t>lient</w:t>
+      </w:r>
+      <w:r>
+        <w:rPr>
+          <w:rFonts w:ascii="Arial" w:hAnsi="Arial" w:cs="Arial"/>
+          <w:sz w:val="32"/>
+          <w:lang w:val="en-US"/>
+        </w:rPr>
+        <w:t>’s r</w:t>
+      </w:r>
+      <w:r>
+        <w:rPr>
+          <w:rFonts w:ascii="Arial" w:hAnsi="Arial" w:cs="Arial"/>
+          <w:sz w:val="32"/>
+          <w:lang w:val="en-US"/>
+        </w:rPr>
+        <w:t>eality</w:t>
+      </w:r>
+    </w:p>
+    <w:p>
+      <w:pPr>
+        <w:rPr>
+          <w:rFonts w:ascii="Arial" w:hAnsi="Arial" w:cs="Arial"/>
+          <w:sz w:val="24"/>
+          <w:lang w:val="en-US"/>
+        </w:rPr>
+      </w:pPr>
+      <w:r>
+        <w:rPr>
+          <w:rFonts w:ascii="Arial" w:hAnsi="Arial" w:cs="Arial"/>
+          <w:sz w:val="24"/>
+          <w:lang w:val="en-US"/>
+        </w:rPr>
+        <w:t xml:space="preserve">You must </w:t>
+      </w:r>
+      <w:r>
+        <w:rPr>
+          <w:rFonts w:ascii="Arial" w:hAnsi="Arial" w:cs="Arial"/>
+          <w:sz w:val="24"/>
+          <w:lang w:val="en-US"/>
+        </w:rPr>
+        <w:t>identify</w:t>
+      </w:r>
+      <w:r>
+        <w:rPr>
+          <w:rFonts w:ascii="Arial" w:hAnsi="Arial" w:cs="Arial"/>
+          <w:sz w:val="24"/>
+          <w:lang w:val="en-US"/>
+        </w:rPr>
+        <w:t xml:space="preserve"> the symptoms related to</w:t>
+      </w:r>
+      <w:r>
+        <w:rPr>
+          <w:rFonts w:ascii="Arial" w:hAnsi="Arial" w:cs="Arial"/>
+          <w:sz w:val="24"/>
+          <w:lang w:val="en-US"/>
+        </w:rPr>
+        <w:t xml:space="preserve"> the type of disability or functional limitations </w:t>
+      </w:r>
+      <w:r>
+        <w:rPr>
+          <w:rFonts w:ascii="Arial" w:hAnsi="Arial" w:cs="Arial"/>
+          <w:sz w:val="24"/>
+          <w:lang w:val="en-US"/>
+        </w:rPr>
+        <w:t>and</w:t>
+      </w:r>
+      <w:r>
+        <w:rPr>
+          <w:rFonts w:ascii="Arial" w:hAnsi="Arial" w:cs="Arial"/>
+          <w:sz w:val="24"/>
+          <w:lang w:val="en-US"/>
+        </w:rPr>
+        <w:t xml:space="preserve"> </w:t>
+      </w:r>
+      <w:r>
+        <w:rPr>
+          <w:rFonts w:ascii="Arial" w:hAnsi="Arial" w:cs="Arial"/>
+          <w:sz w:val="24"/>
+          <w:lang w:val="en-US"/>
+        </w:rPr>
+        <w:t xml:space="preserve">the </w:t>
+      </w:r>
+      <w:r>
+        <w:rPr>
+          <w:rFonts w:ascii="Arial" w:hAnsi="Arial" w:cs="Arial"/>
+          <w:sz w:val="24"/>
+          <w:lang w:val="en-US"/>
+        </w:rPr>
+        <w:t xml:space="preserve">emotional </w:t>
+      </w:r>
+      <w:proofErr w:type="spellStart"/>
+      <w:r>
+        <w:rPr>
+          <w:rFonts w:ascii="Arial" w:hAnsi="Arial" w:cs="Arial"/>
+          <w:sz w:val="24"/>
+          <w:lang w:val="en-US"/>
+        </w:rPr>
+        <w:t>behaviours</w:t>
+      </w:r>
+      <w:proofErr w:type="spellEnd"/>
+      <w:r>
+        <w:rPr>
+          <w:rFonts w:ascii="Arial" w:hAnsi="Arial" w:cs="Arial"/>
+          <w:sz w:val="24"/>
+          <w:lang w:val="en-US"/>
+        </w:rPr>
+        <w:t xml:space="preserve"> that relates to how your client feels throughout </w:t>
+      </w:r>
+      <w:r>
+        <w:rPr>
+          <w:rFonts w:ascii="Arial" w:hAnsi="Arial" w:cs="Arial"/>
+          <w:sz w:val="24"/>
+          <w:lang w:val="en-US"/>
+        </w:rPr>
+        <w:t>each interaction</w:t>
+      </w:r>
+      <w:r>
+        <w:rPr>
+          <w:rFonts w:ascii="Arial" w:hAnsi="Arial" w:cs="Arial"/>
+          <w:sz w:val="24"/>
+          <w:lang w:val="en-US"/>
+        </w:rPr>
+        <w:t xml:space="preserve">. </w:t>
       </w:r>
     </w:p>
     <w:p>
@@ -216,7 +442,63 @@
           <w:sz w:val="32"/>
           <w:lang w:val="en-US"/>
         </w:rPr>
-        <w:t>: Track Client Interaction</w:t>
+        <w:t>: Track</w:t>
+      </w:r>
+      <w:r>
+        <w:rPr>
+          <w:rFonts w:ascii="Arial" w:hAnsi="Arial" w:cs="Arial"/>
+          <w:sz w:val="32"/>
+          <w:lang w:val="en-US"/>
+        </w:rPr>
+        <w:t xml:space="preserve">ing </w:t>
+      </w:r>
+      <w:r>
+        <w:rPr>
+          <w:rFonts w:ascii="Arial" w:hAnsi="Arial" w:cs="Arial"/>
+          <w:sz w:val="32"/>
+          <w:lang w:val="en-US"/>
+        </w:rPr>
+        <w:t xml:space="preserve">your </w:t>
+      </w:r>
+      <w:r>
+        <w:rPr>
+          <w:rFonts w:ascii="Arial" w:hAnsi="Arial" w:cs="Arial"/>
+          <w:sz w:val="32"/>
+          <w:lang w:val="en-US"/>
+        </w:rPr>
+        <w:t>client</w:t>
+      </w:r>
+      <w:r>
+        <w:rPr>
+          <w:rFonts w:ascii="Arial" w:hAnsi="Arial" w:cs="Arial"/>
+          <w:sz w:val="32"/>
+          <w:lang w:val="en-US"/>
+        </w:rPr>
+        <w:t>’s</w:t>
+      </w:r>
+      <w:r>
+        <w:rPr>
+          <w:rFonts w:ascii="Arial" w:hAnsi="Arial" w:cs="Arial"/>
+          <w:sz w:val="32"/>
+          <w:lang w:val="en-US"/>
+        </w:rPr>
+        <w:t xml:space="preserve"> i</w:t>
+      </w:r>
+      <w:r>
+        <w:rPr>
+          <w:rFonts w:ascii="Arial" w:hAnsi="Arial" w:cs="Arial"/>
+          <w:sz w:val="32"/>
+          <w:lang w:val="en-US"/>
+        </w:rPr>
+        <w:t>nteraction</w:t>
+      </w:r>
+      <w:r>
+        <w:rPr>
+          <w:rFonts w:ascii="Arial" w:hAnsi="Arial" w:cs="Arial"/>
+          <w:sz w:val="32"/>
+          <w:lang w:val="en-US"/>
+        </w:rPr>
+        <w:t>s</w:t>
       </w:r>
     </w:p>
     <w:p>
@@ -232,7 +514,7 @@
           <w:rFonts w:ascii="Arial" w:hAnsi="Arial" w:cs="Arial"/>
           <w:sz w:val="24"/>
         </w:rPr>
-        <w:t>You need to describe the experience using all six phases of the client journey. This will capture a high-level understanding of your department, agency or organization’s client-service</w:t>
+        <w:t>You need to describe the experience using all six phases of the client journey. This will capture a high-level understanding of your client-service</w:t>
       </w:r>
       <w:r>
         <w:rPr>
@@ -327,22 +609,118 @@
           <w:sz w:val="32"/>
           <w:lang w:val="en-US"/>
         </w:rPr>
-        <w:t>: Improve Client Experience</w:t>
-      </w:r>
-    </w:p>
-    <w:p>
-      <w:pPr>
-        <w:rPr>
-          <w:sz w:val="24"/>
-          <w:lang w:val="en-US"/>
-        </w:rPr>
-      </w:pPr>
-      <w:r>
-        <w:rPr>
-          <w:rFonts w:ascii="Arial" w:hAnsi="Arial" w:cs="Arial"/>
-          <w:sz w:val="24"/>
-        </w:rPr>
-        <w:t>You need to assess client needs within each channel (current state) and map them against the capabilities needed (future state) to provide barrier-free accessible client service.</w:t>
+        <w:t>: Improving</w:t>
+      </w:r>
+      <w:r>
+        <w:rPr>
+          <w:rFonts w:ascii="Arial" w:hAnsi="Arial" w:cs="Arial"/>
+          <w:sz w:val="32"/>
+          <w:lang w:val="en-US"/>
+        </w:rPr>
+        <w:t xml:space="preserve"> </w:t>
+      </w:r>
+      <w:r>
+        <w:rPr>
+          <w:rFonts w:ascii="Arial" w:hAnsi="Arial" w:cs="Arial"/>
+          <w:sz w:val="32"/>
+          <w:lang w:val="en-US"/>
+        </w:rPr>
+        <w:t>c</w:t>
+      </w:r>
+      <w:r>
+        <w:rPr>
+          <w:rFonts w:ascii="Arial" w:hAnsi="Arial" w:cs="Arial"/>
+          <w:sz w:val="32"/>
+          <w:lang w:val="en-US"/>
+        </w:rPr>
+        <w:t xml:space="preserve">lient </w:t>
+      </w:r>
+      <w:r>
+        <w:rPr>
+          <w:rFonts w:ascii="Arial" w:hAnsi="Arial" w:cs="Arial"/>
+          <w:sz w:val="32"/>
+          <w:lang w:val="en-US"/>
+        </w:rPr>
+        <w:t>e</w:t>
+      </w:r>
+      <w:r>
+        <w:rPr>
+          <w:rFonts w:ascii="Arial" w:hAnsi="Arial" w:cs="Arial"/>
+          <w:sz w:val="32"/>
+          <w:lang w:val="en-US"/>
+        </w:rPr>
+        <w:t>xperience</w:t>
+      </w:r>
+    </w:p>
+    <w:p>
+      <w:pPr>
+        <w:rPr>
+          <w:sz w:val="24"/>
+          <w:lang w:val="en-US"/>
+        </w:rPr>
+      </w:pPr>
+      <w:r>
+        <w:rPr>
+          <w:rFonts w:ascii="Arial" w:hAnsi="Arial" w:cs="Arial"/>
+          <w:sz w:val="24"/>
+        </w:rPr>
+        <w:t xml:space="preserve">You </w:t>
+      </w:r>
+      <w:r>
+        <w:rPr>
+          <w:rFonts w:ascii="Arial" w:hAnsi="Arial" w:cs="Arial"/>
+          <w:sz w:val="24"/>
+        </w:rPr>
+        <w:t xml:space="preserve">then </w:t>
+      </w:r>
+      <w:r>
+        <w:rPr>
+          <w:rFonts w:ascii="Arial" w:hAnsi="Arial" w:cs="Arial"/>
+          <w:sz w:val="24"/>
+        </w:rPr>
+        <w:t xml:space="preserve">need to assess </w:t>
+      </w:r>
+      <w:r>
+        <w:rPr>
+          <w:rFonts w:ascii="Arial" w:hAnsi="Arial" w:cs="Arial"/>
+          <w:sz w:val="24"/>
+        </w:rPr>
+        <w:t>your</w:t>
+      </w:r>
+      <w:r>
+        <w:rPr>
+          <w:rFonts w:ascii="Arial" w:hAnsi="Arial" w:cs="Arial"/>
+          <w:sz w:val="24"/>
+        </w:rPr>
+        <w:t xml:space="preserve"> </w:t>
+      </w:r>
+      <w:r>
+        <w:rPr>
+          <w:rFonts w:ascii="Arial" w:hAnsi="Arial" w:cs="Arial"/>
+          <w:sz w:val="24"/>
+        </w:rPr>
+        <w:t>client’s need</w:t>
+      </w:r>
+      <w:r>
+        <w:rPr>
+          <w:rFonts w:ascii="Arial" w:hAnsi="Arial" w:cs="Arial"/>
+          <w:sz w:val="24"/>
+        </w:rPr>
+        <w:t xml:space="preserve"> within each channel (current state) and map them against the capabilities needed (future state) to </w:t>
+      </w:r>
+      <w:r>
+        <w:rPr>
+          <w:rFonts w:ascii="Arial" w:hAnsi="Arial" w:cs="Arial"/>
+          <w:sz w:val="24"/>
+        </w:rPr>
+        <w:t xml:space="preserve">identify the gaps and </w:t>
+      </w:r>
+      <w:r>
+        <w:rPr>
+          <w:rFonts w:ascii="Arial" w:hAnsi="Arial" w:cs="Arial"/>
+          <w:sz w:val="24"/>
+        </w:rPr>
+        <w:t>provide barrier-free accessible client service.</w:t>
       </w:r>
       <w:r>
         <w:rPr>
@@ -703,8 +1081,10 @@
     </w:p>
     <w:p>
       <w:pPr>
-        <w:rPr>
-          <w:lang w:val="en-US"/>
+        <w:pStyle w:val="ListParagraph"/>
+        <w:rPr>
+          <w:rFonts w:ascii="Arial" w:hAnsi="Arial" w:cs="Arial"/>
+          <w:sz w:val="24"/>
         </w:rPr>
       </w:pPr>
     </w:p>
@@ -966,15 +1346,24 @@
               <w:rPr>
                 <w:rFonts w:ascii="Arial" w:hAnsi="Arial" w:cs="Arial"/>
                 <w:sz w:val="24"/>
-              </w:rPr>
-            </w:pPr>
-            <w:r>
-              <w:rPr>
-                <w:rFonts w:ascii="Arial" w:hAnsi="Arial" w:cs="Arial"/>
-                <w:sz w:val="24"/>
-                <w:lang w:val="en-US"/>
-              </w:rPr>
-              <w:t>Identify client service channel used or prefered (online, phone, in-person, etc.)</w:t>
+                <w:lang w:val="en-US"/>
+              </w:rPr>
+            </w:pPr>
+            <w:r>
+              <w:rPr>
+                <w:rFonts w:ascii="Arial" w:hAnsi="Arial" w:cs="Arial"/>
+                <w:sz w:val="24"/>
+                <w:lang w:val="en-US"/>
+              </w:rPr>
+              <w:t>Ident</w:t>
+            </w:r>
+            <w:r>
+              <w:rPr>
+                <w:rFonts w:ascii="Arial" w:hAnsi="Arial" w:cs="Arial"/>
+                <w:sz w:val="24"/>
+                <w:lang w:val="en-US"/>
+              </w:rPr>
+              <w:t>ify the channel used to access information about a program or service</w:t>
             </w:r>
           </w:p>
         </w:tc>
@@ -995,7 +1384,15 @@
                 <w:sz w:val="24"/>
                 <w:lang w:val="en-US"/>
               </w:rPr>
-              <w:t>What prevents the client from getting the information</w:t>
+              <w:t>Identify w</w:t>
+            </w:r>
+            <w:r>
+              <w:rPr>
+                <w:rFonts w:ascii="Arial" w:hAnsi="Arial" w:cs="Arial"/>
+                <w:sz w:val="24"/>
+                <w:lang w:val="en-US"/>
+              </w:rPr>
+              <w:t>hat prevents the client from getting the information</w:t>
             </w:r>
           </w:p>
           <w:p>
@@ -1024,7 +1421,23 @@
                 <w:sz w:val="24"/>
                 <w:lang w:val="en-US"/>
               </w:rPr>
-              <w:t>Identify client satisfaction (emotions/feelings)</w:t>
+              <w:t>Identify</w:t>
+            </w:r>
+            <w:r>
+              <w:rPr>
+                <w:rFonts w:ascii="Arial" w:hAnsi="Arial" w:cs="Arial"/>
+                <w:sz w:val="24"/>
+                <w:lang w:val="en-US"/>
+              </w:rPr>
+              <w:t xml:space="preserve"> the</w:t>
+            </w:r>
+            <w:r>
+              <w:rPr>
+                <w:rFonts w:ascii="Arial" w:hAnsi="Arial" w:cs="Arial"/>
+                <w:sz w:val="24"/>
+                <w:lang w:val="en-US"/>
+              </w:rPr>
+              <w:t xml:space="preserve"> client satisfaction (emotions/feelings)</w:t>
             </w:r>
           </w:p>
           <w:p>
@@ -1280,16 +1693,15 @@
                 <w:sz w:val="24"/>
                 <w:lang w:val="en-US"/>
               </w:rPr>
-              <w:t xml:space="preserve">Identify client service channel used or prefered (online, </w:t>
-            </w:r>
-            <w:r>
-              <w:rPr>
-                <w:rFonts w:ascii="Arial" w:hAnsi="Arial" w:cs="Arial"/>
-                <w:sz w:val="24"/>
-                <w:lang w:val="en-US"/>
-              </w:rPr>
-              <w:lastRenderedPageBreak/>
-              <w:t>phone, in-person, etc.)</w:t>
+              <w:t>Ident</w:t>
+            </w:r>
+            <w:r>
+              <w:rPr>
+                <w:rFonts w:ascii="Arial" w:hAnsi="Arial" w:cs="Arial"/>
+                <w:sz w:val="24"/>
+                <w:lang w:val="en-US"/>
+              </w:rPr>
+              <w:t>ify the channel used to access information about a program or service</w:t>
             </w:r>
           </w:p>
         </w:tc>
@@ -1311,8 +1723,15 @@
                 <w:sz w:val="24"/>
                 <w:lang w:val="en-US"/>
               </w:rPr>
-              <w:lastRenderedPageBreak/>
-              <w:t>What prevents the client from having immediate access</w:t>
+              <w:t>Identify w</w:t>
+            </w:r>
+            <w:r>
+              <w:rPr>
+                <w:rFonts w:ascii="Arial" w:hAnsi="Arial" w:cs="Arial"/>
+                <w:sz w:val="24"/>
+                <w:lang w:val="en-US"/>
+              </w:rPr>
+              <w:t>hat prevents the client from having immediate access</w:t>
             </w:r>
           </w:p>
         </w:tc>
@@ -1615,7 +2034,15 @@
                 <w:sz w:val="24"/>
                 <w:lang w:val="en-US"/>
               </w:rPr>
-              <w:t>Identify client service channel used or prefered (online, phone, in-person, etc.)</w:t>
+              <w:t>Ident</w:t>
+            </w:r>
+            <w:r>
+              <w:rPr>
+                <w:rFonts w:ascii="Arial" w:hAnsi="Arial" w:cs="Arial"/>
+                <w:sz w:val="24"/>
+                <w:lang w:val="en-US"/>
+              </w:rPr>
+              <w:t>ify the channel used to access information about a program or service</w:t>
             </w:r>
           </w:p>
         </w:tc>
@@ -1636,7 +2063,15 @@
                 <w:sz w:val="24"/>
                 <w:lang w:val="en-US"/>
               </w:rPr>
-              <w:t>What prevents the client from understanding the information</w:t>
+              <w:t>Identify w</w:t>
+            </w:r>
+            <w:r>
+              <w:rPr>
+                <w:rFonts w:ascii="Arial" w:hAnsi="Arial" w:cs="Arial"/>
+                <w:sz w:val="24"/>
+                <w:lang w:val="en-US"/>
+              </w:rPr>
+              <w:t>hat prevents the client from understanding the information</w:t>
             </w:r>
           </w:p>
         </w:tc>
@@ -1949,7 +2384,15 @@
                 <w:sz w:val="24"/>
                 <w:lang w:val="en-US"/>
               </w:rPr>
-              <w:t>Identify client service channel used or prefered (online, phone, in-person, etc.)</w:t>
+              <w:t>Ident</w:t>
+            </w:r>
+            <w:r>
+              <w:rPr>
+                <w:rFonts w:ascii="Arial" w:hAnsi="Arial" w:cs="Arial"/>
+                <w:sz w:val="24"/>
+                <w:lang w:val="en-US"/>
+              </w:rPr>
+              <w:t>ify the channel used to access information about a program or service</w:t>
             </w:r>
           </w:p>
         </w:tc>
@@ -1970,7 +2413,15 @@
                 <w:sz w:val="24"/>
                 <w:lang w:val="en-US"/>
               </w:rPr>
-              <w:t>What prevents the client from  providing the right level of information</w:t>
+              <w:t>Identify w</w:t>
+            </w:r>
+            <w:r>
+              <w:rPr>
+                <w:rFonts w:ascii="Arial" w:hAnsi="Arial" w:cs="Arial"/>
+                <w:sz w:val="24"/>
+                <w:lang w:val="en-US"/>
+              </w:rPr>
+              <w:t>hat prevents the client from  providing the right level of information</w:t>
             </w:r>
           </w:p>
         </w:tc>
@@ -2285,7 +2736,15 @@
                 <w:sz w:val="24"/>
                 <w:lang w:val="en-US"/>
               </w:rPr>
-              <w:t>Identify client service channel used or prefered (online, phone, in-person, etc.)</w:t>
+              <w:t>Ident</w:t>
+            </w:r>
+            <w:r>
+              <w:rPr>
+                <w:rFonts w:ascii="Arial" w:hAnsi="Arial" w:cs="Arial"/>
+                <w:sz w:val="24"/>
+                <w:lang w:val="en-US"/>
+              </w:rPr>
+              <w:t>ify the channel used to access information about a program or service</w:t>
             </w:r>
           </w:p>
         </w:tc>
@@ -2307,7 +2766,15 @@
                 <w:sz w:val="24"/>
                 <w:lang w:val="en-US"/>
               </w:rPr>
-              <w:t>What prevents the client to go through a business process</w:t>
+              <w:t>Identify w</w:t>
+            </w:r>
+            <w:r>
+              <w:rPr>
+                <w:rFonts w:ascii="Arial" w:hAnsi="Arial" w:cs="Arial"/>
+                <w:sz w:val="24"/>
+                <w:lang w:val="en-US"/>
+              </w:rPr>
+              <w:t>hat prevents the client to go through a business process</w:t>
             </w:r>
           </w:p>
         </w:tc>
@@ -2612,16 +3079,15 @@
                 <w:sz w:val="24"/>
                 <w:lang w:val="en-US"/>
               </w:rPr>
-              <w:t xml:space="preserve">Identify client service channel used or prefered (online, </w:t>
-            </w:r>
-            <w:r>
-              <w:rPr>
-                <w:rFonts w:ascii="Arial" w:hAnsi="Arial" w:cs="Arial"/>
-                <w:sz w:val="24"/>
-                <w:lang w:val="en-US"/>
-              </w:rPr>
-              <w:lastRenderedPageBreak/>
-              <w:t>phone, in-person, etc.)</w:t>
+              <w:t>Ident</w:t>
+            </w:r>
+            <w:r>
+              <w:rPr>
+                <w:rFonts w:ascii="Arial" w:hAnsi="Arial" w:cs="Arial"/>
+                <w:sz w:val="24"/>
+                <w:lang w:val="en-US"/>
+              </w:rPr>
+              <w:t>ify the channel used to access information about a program or service</w:t>
             </w:r>
           </w:p>
         </w:tc>
@@ -2642,8 +3108,15 @@
                 <w:sz w:val="24"/>
                 <w:lang w:val="en-US"/>
               </w:rPr>
-              <w:lastRenderedPageBreak/>
-              <w:t>What prevents the client from  tracking and following up</w:t>
+              <w:t>Identify w</w:t>
+            </w:r>
+            <w:r>
+              <w:rPr>
+                <w:rFonts w:ascii="Arial" w:hAnsi="Arial" w:cs="Arial"/>
+                <w:sz w:val="24"/>
+                <w:lang w:val="en-US"/>
+              </w:rPr>
+              <w:t>hat prevents the client from  tracking and following up</w:t>
             </w:r>
           </w:p>
           <w:p>
@@ -3641,7 +4114,7 @@
     <w:sectPr>
       <w:footerReference w:type="default" r:id="rId9"/>
       <w:pgSz w:w="12240" w:h="15840"/>
-      <w:pgMar w:top="1440" w:right="1440" w:bottom="1440" w:left="1440" w:header="708" w:footer="708" w:gutter="0"/>
+      <w:pgMar w:top="1134" w:right="1440" w:bottom="1440" w:left="1440" w:header="708" w:footer="708" w:gutter="0"/>
       <w:cols w:space="708"/>
       <w:docGrid w:linePitch="360"/>
     </w:sectPr>
@@ -3694,7 +4167,7 @@
         <wp:inline distT="0" distB="0" distL="0" distR="0" wp14:anchorId="3EAA1D8C" wp14:editId="1F3C4DAB">
           <wp:extent cx="1459865" cy="518160"/>
           <wp:effectExtent l="0" t="0" r="0" b="0"/>
-          <wp:docPr id="6" name="Picture 6" descr="AccessAbility Playbook Logo" title="logo"/>
+          <wp:docPr id="5" name="Picture 5" descr="AccessAbility Playbook Logo" title="logo"/>
           <wp:cNvGraphicFramePr>
             <a:graphicFrameLocks xmlns:a="http://schemas.openxmlformats.org/drawingml/2006/main" noChangeAspect="1"/>
           </wp:cNvGraphicFramePr>
@@ -6111,7 +6584,7 @@
 </file>
 
 <file path=customXml/itemProps1.xml><?xml version="1.0" encoding="utf-8"?>
-<ds:datastoreItem xmlns:ds="http://schemas.openxmlformats.org/officeDocument/2006/customXml" ds:itemID="{2CD20FAC-F8CF-468E-97C8-F92B3C7209E3}">
+<ds:datastoreItem xmlns:ds="http://schemas.openxmlformats.org/officeDocument/2006/customXml" ds:itemID="{3C3FBAA4-D15D-413D-A22F-86E2B45280D9}">
   <ds:schemaRefs>
     <ds:schemaRef ds:uri="http://schemas.openxmlformats.org/officeDocument/2006/bibliography"/>
   </ds:schemaRefs>

</xml_diff>